<commit_message>
Update resume files to latest versions in both DOCX and PDF formats
</commit_message>
<xml_diff>
--- a/public/Max_Senior_Frontend_Engineer_React_Resume.docx
+++ b/public/Max_Senior_Frontend_Engineer_React_Resume.docx
@@ -653,31 +653,7 @@
     </w:p>
     <w:p>
       <w:pPr>
-        <w:pStyle w:val="Heading"/>
-        <w:tabs>
-          <w:tab w:val="left" w:pos="400"/>
-          <w:tab w:val="left" w:pos="800"/>
-          <w:tab w:val="left" w:pos="1200"/>
-          <w:tab w:val="left" w:pos="1600"/>
-          <w:tab w:val="left" w:pos="2000"/>
-          <w:tab w:val="left" w:pos="2400"/>
-          <w:tab w:val="left" w:pos="2800"/>
-          <w:tab w:val="left" w:pos="3200"/>
-          <w:tab w:val="left" w:pos="3600"/>
-          <w:tab w:val="left" w:pos="4000"/>
-          <w:tab w:val="left" w:pos="4400"/>
-          <w:tab w:val="left" w:pos="4800"/>
-          <w:tab w:val="left" w:pos="5200"/>
-          <w:tab w:val="left" w:pos="5600"/>
-          <w:tab w:val="left" w:pos="6000"/>
-          <w:tab w:val="left" w:pos="6400"/>
-          <w:tab w:val="left" w:pos="6800"/>
-          <w:tab w:val="left" w:pos="7200"/>
-          <w:tab w:val="left" w:pos="7600"/>
-          <w:tab w:val="left" w:pos="8000"/>
-          <w:tab w:val="left" w:pos="8400"/>
-          <w:tab w:val="left" w:pos="8800"/>
-        </w:tabs>
+        <w:pStyle w:val="Body"/>
         <w:rPr>
           <w:rFonts w:ascii="Helvetica" w:cs="Helvetica" w:hAnsi="Helvetica" w:eastAsia="Helvetica"/>
         </w:rPr>
@@ -685,55 +661,53 @@
       <w:r>
         <w:rPr>
           <w:rFonts w:ascii="Helvetica" w:hAnsi="Helvetica"/>
-          <w:rtl w:val="0"/>
-          <w:lang w:val="en-US"/>
-        </w:rPr>
-        <w:t>Profile</w:t>
-      </w:r>
-      <w:r>
-        <w:rPr>
-          <w:rFonts w:ascii="Helvetica" w:hAnsi="Helvetica"/>
-          <w:rtl w:val="0"/>
-          <w:lang w:val="en-US"/>
-        </w:rPr>
-        <w:t xml:space="preserve"> |</w:t>
-      </w:r>
-      <w:r>
-        <w:rPr>
-          <w:rFonts w:ascii="Helvetica" w:hAnsi="Helvetica"/>
-          <w:b w:val="0"/>
-          <w:bCs w:val="0"/>
-          <w:caps w:val="0"/>
-          <w:smallCaps w:val="0"/>
+          <w:b w:val="1"/>
+          <w:bCs w:val="1"/>
+          <w:caps w:val="1"/>
           <w:outline w:val="0"/>
-          <w:color w:val="000000"/>
+          <w:color w:val="227ab0"/>
           <w:rtl w:val="0"/>
           <w:lang w:val="en-US"/>
           <w14:textFill>
             <w14:solidFill>
-              <w14:srgbClr w14:val="000000"/>
+              <w14:srgbClr w14:val="227AB0"/>
             </w14:solidFill>
           </w14:textFill>
         </w:rPr>
-        <w:t xml:space="preserve"> </w:t>
-      </w:r>
-      <w:r>
-        <w:rPr>
-          <w:rFonts w:ascii="Helvetica" w:hAnsi="Helvetica"/>
-          <w:b w:val="0"/>
-          <w:bCs w:val="0"/>
-          <w:caps w:val="0"/>
-          <w:smallCaps w:val="0"/>
+        <w:t>Profile</w:t>
+      </w:r>
+      <w:r>
+        <w:rPr>
+          <w:rFonts w:ascii="Helvetica" w:hAnsi="Helvetica"/>
+          <w:b w:val="1"/>
+          <w:bCs w:val="1"/>
+          <w:caps w:val="1"/>
           <w:outline w:val="0"/>
-          <w:color w:val="000000"/>
+          <w:color w:val="227ab0"/>
           <w:rtl w:val="0"/>
           <w:lang w:val="en-US"/>
           <w14:textFill>
             <w14:solidFill>
-              <w14:srgbClr w14:val="000000"/>
+              <w14:srgbClr w14:val="227AB0"/>
             </w14:solidFill>
           </w14:textFill>
         </w:rPr>
+        <w:t xml:space="preserve"> |</w:t>
+      </w:r>
+      <w:r>
+        <w:rPr>
+          <w:rFonts w:ascii="Helvetica" w:hAnsi="Helvetica"/>
+          <w:rtl w:val="0"/>
+          <w:lang w:val="en-US"/>
+        </w:rPr>
+        <w:t xml:space="preserve"> </w:t>
+      </w:r>
+      <w:r>
+        <w:rPr>
+          <w:rFonts w:ascii="Helvetica" w:hAnsi="Helvetica"/>
+          <w:rtl w:val="0"/>
+          <w:lang w:val="en-US"/>
+        </w:rPr>
         <w:t xml:space="preserve">Please visit my </w:t>
       </w:r>
       <w:r>
@@ -774,21 +748,9 @@
       </w:r>
       <w:r>
         <w:rPr>
-          <w:rStyle w:val="None"/>
-          <w:rFonts w:ascii="Helvetica" w:hAnsi="Helvetica"/>
-          <w:b w:val="0"/>
-          <w:bCs w:val="0"/>
-          <w:caps w:val="0"/>
-          <w:smallCaps w:val="0"/>
-          <w:outline w:val="0"/>
-          <w:color w:val="000000"/>
-          <w:rtl w:val="0"/>
-          <w:lang w:val="en-US"/>
-          <w14:textFill>
-            <w14:solidFill>
-              <w14:srgbClr w14:val="000000"/>
-            </w14:solidFill>
-          </w14:textFill>
+          <w:rFonts w:ascii="Helvetica" w:hAnsi="Helvetica"/>
+          <w:rtl w:val="0"/>
+          <w:lang w:val="en-US"/>
         </w:rPr>
         <w:t xml:space="preserve"> or </w:t>
       </w:r>
@@ -830,243 +792,127 @@
       </w:r>
       <w:r>
         <w:rPr>
-          <w:rStyle w:val="None"/>
-          <w:rFonts w:ascii="Helvetica" w:hAnsi="Helvetica"/>
-          <w:b w:val="0"/>
-          <w:bCs w:val="0"/>
-          <w:caps w:val="0"/>
-          <w:smallCaps w:val="0"/>
-          <w:outline w:val="0"/>
-          <w:color w:val="000000"/>
-          <w:rtl w:val="0"/>
-          <w:lang w:val="en-US"/>
-          <w14:textFill>
-            <w14:solidFill>
-              <w14:srgbClr w14:val="000000"/>
-            </w14:solidFill>
-          </w14:textFill>
+          <w:rFonts w:ascii="Helvetica" w:hAnsi="Helvetica"/>
+          <w:rtl w:val="0"/>
+          <w:lang w:val="en-US"/>
         </w:rPr>
         <w:t xml:space="preserve"> for additional experience not listed here to keep this CV concise.</w:t>
       </w:r>
     </w:p>
     <w:p>
       <w:pPr>
-        <w:pStyle w:val="Heading"/>
-        <w:tabs>
-          <w:tab w:val="left" w:pos="400"/>
-          <w:tab w:val="left" w:pos="800"/>
-          <w:tab w:val="left" w:pos="1200"/>
-          <w:tab w:val="left" w:pos="1600"/>
-          <w:tab w:val="left" w:pos="2000"/>
-          <w:tab w:val="left" w:pos="2400"/>
-          <w:tab w:val="left" w:pos="2800"/>
-          <w:tab w:val="left" w:pos="3200"/>
-          <w:tab w:val="left" w:pos="3600"/>
-          <w:tab w:val="left" w:pos="4000"/>
-          <w:tab w:val="left" w:pos="4400"/>
-          <w:tab w:val="left" w:pos="4800"/>
-          <w:tab w:val="left" w:pos="5200"/>
-          <w:tab w:val="left" w:pos="5600"/>
-          <w:tab w:val="left" w:pos="6000"/>
-          <w:tab w:val="left" w:pos="6400"/>
-          <w:tab w:val="left" w:pos="6800"/>
-          <w:tab w:val="left" w:pos="7200"/>
-          <w:tab w:val="left" w:pos="7600"/>
-          <w:tab w:val="left" w:pos="8000"/>
-          <w:tab w:val="left" w:pos="8400"/>
-          <w:tab w:val="left" w:pos="8800"/>
-        </w:tabs>
+        <w:pStyle w:val="Body"/>
         <w:rPr>
           <w:rFonts w:ascii="Helvetica" w:cs="Helvetica" w:hAnsi="Helvetica" w:eastAsia="Helvetica"/>
         </w:rPr>
       </w:pPr>
       <w:r>
         <w:rPr>
-          <w:rFonts w:ascii="Helvetica" w:hAnsi="Helvetica"/>
-          <w:rtl w:val="0"/>
-          <w:lang w:val="en-US"/>
-        </w:rPr>
-        <w:t>Education</w:t>
-      </w:r>
-      <w:r>
-        <w:rPr>
-          <w:rFonts w:ascii="Helvetica" w:hAnsi="Helvetica"/>
-          <w:rtl w:val="0"/>
-          <w:lang w:val="en-US"/>
-        </w:rPr>
-        <w:t xml:space="preserve"> | </w:t>
-      </w:r>
-      <w:r>
-        <w:rPr>
           <w:rStyle w:val="None"/>
           <w:rFonts w:ascii="Helvetica" w:hAnsi="Helvetica"/>
-          <w:b w:val="0"/>
-          <w:bCs w:val="0"/>
-          <w:caps w:val="0"/>
-          <w:smallCaps w:val="0"/>
+          <w:b w:val="1"/>
+          <w:bCs w:val="1"/>
+          <w:caps w:val="1"/>
           <w:outline w:val="0"/>
-          <w:color w:val="000000"/>
+          <w:color w:val="227ab0"/>
           <w:rtl w:val="0"/>
           <w:lang w:val="en-US"/>
           <w14:textFill>
             <w14:solidFill>
-              <w14:srgbClr w14:val="000000"/>
+              <w14:srgbClr w14:val="227AB0"/>
             </w14:solidFill>
           </w14:textFill>
         </w:rPr>
-        <w:t>University of Economics and Law, Donetsk, Ukraine - Bachelor</w:t>
+        <w:t>Education</w:t>
       </w:r>
       <w:r>
         <w:rPr>
           <w:rStyle w:val="None"/>
-          <w:rFonts w:ascii="Helvetica" w:hAnsi="Helvetica" w:hint="default"/>
-          <w:b w:val="0"/>
-          <w:bCs w:val="0"/>
-          <w:caps w:val="0"/>
-          <w:smallCaps w:val="0"/>
+          <w:rFonts w:ascii="Helvetica" w:hAnsi="Helvetica"/>
+          <w:b w:val="1"/>
+          <w:bCs w:val="1"/>
+          <w:caps w:val="1"/>
           <w:outline w:val="0"/>
-          <w:color w:val="000000"/>
-          <w:rtl w:val="1"/>
+          <w:color w:val="227ab0"/>
+          <w:rtl w:val="0"/>
+          <w:lang w:val="en-US"/>
           <w14:textFill>
             <w14:solidFill>
-              <w14:srgbClr w14:val="000000"/>
+              <w14:srgbClr w14:val="227AB0"/>
             </w14:solidFill>
           </w14:textFill>
         </w:rPr>
+        <w:t xml:space="preserve"> |</w:t>
+      </w:r>
+      <w:r>
+        <w:rPr>
+          <w:rFonts w:ascii="Helvetica" w:hAnsi="Helvetica"/>
+          <w:rtl w:val="0"/>
+          <w:lang w:val="en-US"/>
+        </w:rPr>
+        <w:t xml:space="preserve"> </w:t>
+      </w:r>
+      <w:r>
+        <w:rPr>
+          <w:rFonts w:ascii="Helvetica" w:hAnsi="Helvetica"/>
+          <w:rtl w:val="0"/>
+          <w:lang w:val="en-US"/>
+        </w:rPr>
+        <w:t>University of Economics and Law, Donetsk, Ukraine - Bachelor</w:t>
+      </w:r>
+      <w:r>
+        <w:rPr>
+          <w:rFonts w:ascii="Helvetica" w:hAnsi="Helvetica" w:hint="default"/>
+          <w:rtl w:val="1"/>
+        </w:rPr>
         <w:t>’</w:t>
       </w:r>
       <w:r>
         <w:rPr>
-          <w:rStyle w:val="None"/>
-          <w:rFonts w:ascii="Helvetica" w:hAnsi="Helvetica"/>
-          <w:b w:val="0"/>
-          <w:bCs w:val="0"/>
-          <w:caps w:val="0"/>
-          <w:smallCaps w:val="0"/>
-          <w:outline w:val="0"/>
-          <w:color w:val="000000"/>
-          <w:rtl w:val="0"/>
-          <w:lang w:val="en-US"/>
-          <w14:textFill>
-            <w14:solidFill>
-              <w14:srgbClr w14:val="000000"/>
-            </w14:solidFill>
-          </w14:textFill>
+          <w:rFonts w:ascii="Helvetica" w:hAnsi="Helvetica"/>
+          <w:rtl w:val="0"/>
+          <w:lang w:val="en-US"/>
         </w:rPr>
         <w:t xml:space="preserve">s degree, 2010 </w:t>
       </w:r>
       <w:r>
         <w:rPr>
-          <w:rStyle w:val="None"/>
           <w:rFonts w:ascii="Helvetica" w:hAnsi="Helvetica" w:hint="default"/>
-          <w:b w:val="0"/>
-          <w:bCs w:val="0"/>
-          <w:caps w:val="0"/>
-          <w:smallCaps w:val="0"/>
-          <w:outline w:val="0"/>
-          <w:color w:val="000000"/>
-          <w:rtl w:val="0"/>
-          <w:lang w:val="en-US"/>
-          <w14:textFill>
-            <w14:solidFill>
-              <w14:srgbClr w14:val="000000"/>
-            </w14:solidFill>
-          </w14:textFill>
+          <w:rtl w:val="0"/>
+          <w:lang w:val="en-US"/>
         </w:rPr>
         <w:t xml:space="preserve">— </w:t>
       </w:r>
       <w:r>
         <w:rPr>
-          <w:rStyle w:val="None"/>
-          <w:rFonts w:ascii="Helvetica" w:hAnsi="Helvetica"/>
-          <w:b w:val="0"/>
-          <w:bCs w:val="0"/>
-          <w:caps w:val="0"/>
-          <w:smallCaps w:val="0"/>
-          <w:outline w:val="0"/>
-          <w:color w:val="000000"/>
-          <w:rtl w:val="0"/>
-          <w14:textFill>
-            <w14:solidFill>
-              <w14:srgbClr w14:val="000000"/>
-            </w14:solidFill>
-          </w14:textFill>
+          <w:rFonts w:ascii="Helvetica" w:hAnsi="Helvetica"/>
+          <w:rtl w:val="0"/>
         </w:rPr>
         <w:t>2014</w:t>
       </w:r>
       <w:r>
         <w:rPr>
-          <w:rStyle w:val="None"/>
-          <w:rFonts w:ascii="Helvetica" w:hAnsi="Helvetica"/>
-          <w:b w:val="0"/>
-          <w:bCs w:val="0"/>
-          <w:caps w:val="0"/>
-          <w:smallCaps w:val="0"/>
-          <w:outline w:val="0"/>
-          <w:color w:val="000000"/>
-          <w:rtl w:val="0"/>
-          <w:lang w:val="en-US"/>
-          <w14:textFill>
-            <w14:solidFill>
-              <w14:srgbClr w14:val="000000"/>
-            </w14:solidFill>
-          </w14:textFill>
+          <w:rFonts w:ascii="Helvetica" w:hAnsi="Helvetica"/>
+          <w:rtl w:val="0"/>
+          <w:lang w:val="en-US"/>
         </w:rPr>
         <w:t>,</w:t>
       </w:r>
       <w:r>
         <w:rPr>
-          <w:rStyle w:val="None"/>
-          <w:rFonts w:ascii="Helvetica" w:hAnsi="Helvetica"/>
-          <w:b w:val="0"/>
-          <w:bCs w:val="0"/>
-          <w:caps w:val="0"/>
-          <w:smallCaps w:val="0"/>
-          <w:outline w:val="0"/>
-          <w:color w:val="000000"/>
-          <w:rtl w:val="0"/>
-          <w:lang w:val="en-US"/>
-          <w14:textFill>
-            <w14:solidFill>
-              <w14:srgbClr w14:val="000000"/>
-            </w14:solidFill>
-          </w14:textFill>
+          <w:rFonts w:ascii="Helvetica" w:hAnsi="Helvetica"/>
+          <w:rtl w:val="0"/>
+          <w:lang w:val="en-US"/>
         </w:rPr>
         <w:t xml:space="preserve"> Military and International Operational Law</w:t>
       </w:r>
     </w:p>
     <w:p>
       <w:pPr>
-        <w:pStyle w:val="Heading"/>
-        <w:tabs>
-          <w:tab w:val="left" w:pos="400"/>
-          <w:tab w:val="left" w:pos="800"/>
-          <w:tab w:val="left" w:pos="1200"/>
-          <w:tab w:val="left" w:pos="1600"/>
-          <w:tab w:val="left" w:pos="2000"/>
-          <w:tab w:val="left" w:pos="2400"/>
-          <w:tab w:val="left" w:pos="2800"/>
-          <w:tab w:val="left" w:pos="3200"/>
-          <w:tab w:val="left" w:pos="3600"/>
-          <w:tab w:val="left" w:pos="4000"/>
-          <w:tab w:val="left" w:pos="4400"/>
-          <w:tab w:val="left" w:pos="4800"/>
-          <w:tab w:val="left" w:pos="5200"/>
-          <w:tab w:val="left" w:pos="5600"/>
-          <w:tab w:val="left" w:pos="6000"/>
-          <w:tab w:val="left" w:pos="6400"/>
-          <w:tab w:val="left" w:pos="6800"/>
-          <w:tab w:val="left" w:pos="7200"/>
-          <w:tab w:val="left" w:pos="7600"/>
-          <w:tab w:val="left" w:pos="8000"/>
-          <w:tab w:val="left" w:pos="8400"/>
-          <w:tab w:val="left" w:pos="8800"/>
-        </w:tabs>
+        <w:pStyle w:val="Body"/>
         <w:rPr>
           <w:rStyle w:val="None"/>
           <w:rFonts w:ascii="Helvetica" w:cs="Helvetica" w:hAnsi="Helvetica" w:eastAsia="Helvetica"/>
-          <w:b w:val="0"/>
-          <w:bCs w:val="0"/>
           <w:caps w:val="0"/>
           <w:smallCaps w:val="0"/>
           <w:outline w:val="0"/>
@@ -1080,601 +926,279 @@
       </w:pPr>
       <w:r>
         <w:rPr>
-          <w:rFonts w:ascii="Helvetica" w:hAnsi="Helvetica"/>
-          <w:rtl w:val="0"/>
-          <w:lang w:val="en-US"/>
-        </w:rPr>
-        <w:t>Skills</w:t>
-      </w:r>
-      <w:r>
-        <w:rPr>
           <w:rStyle w:val="None"/>
           <w:rFonts w:ascii="Helvetica" w:hAnsi="Helvetica"/>
-          <w:caps w:val="0"/>
-          <w:smallCaps w:val="0"/>
-          <w:rtl w:val="0"/>
-          <w:lang w:val="en-US"/>
-        </w:rPr>
-        <w:t xml:space="preserve"> |</w:t>
-      </w:r>
-      <w:r>
-        <w:rPr>
-          <w:rStyle w:val="None"/>
-          <w:rFonts w:ascii="Helvetica" w:hAnsi="Helvetica"/>
-          <w:b w:val="0"/>
-          <w:bCs w:val="0"/>
-          <w:caps w:val="0"/>
-          <w:smallCaps w:val="0"/>
-          <w:rtl w:val="0"/>
-          <w:lang w:val="en-US"/>
-        </w:rPr>
-        <w:t xml:space="preserve"> </w:t>
-      </w:r>
-      <w:r>
-        <w:rPr>
-          <w:rStyle w:val="None"/>
-          <w:rFonts w:ascii="Helvetica" w:hAnsi="Helvetica"/>
-          <w:b w:val="0"/>
-          <w:bCs w:val="0"/>
-          <w:caps w:val="0"/>
-          <w:smallCaps w:val="0"/>
+          <w:b w:val="1"/>
+          <w:bCs w:val="1"/>
+          <w:caps w:val="1"/>
           <w:outline w:val="0"/>
-          <w:color w:val="000000"/>
+          <w:color w:val="227ab0"/>
           <w:rtl w:val="0"/>
           <w:lang w:val="en-US"/>
           <w14:textFill>
             <w14:solidFill>
-              <w14:srgbClr w14:val="000000"/>
+              <w14:srgbClr w14:val="227AB0"/>
             </w14:solidFill>
           </w14:textFill>
         </w:rPr>
-        <w:t>React.js (architecture, performance)</w:t>
+        <w:t>Skills</w:t>
       </w:r>
       <w:r>
         <w:rPr>
           <w:rStyle w:val="None"/>
           <w:rFonts w:ascii="Helvetica" w:hAnsi="Helvetica"/>
-          <w:b w:val="0"/>
-          <w:bCs w:val="0"/>
-          <w:caps w:val="0"/>
-          <w:smallCaps w:val="0"/>
+          <w:b w:val="1"/>
+          <w:bCs w:val="1"/>
+          <w:caps w:val="1"/>
           <w:outline w:val="0"/>
-          <w:color w:val="000000"/>
+          <w:color w:val="227ab0"/>
           <w:rtl w:val="0"/>
           <w:lang w:val="en-US"/>
           <w14:textFill>
             <w14:solidFill>
-              <w14:srgbClr w14:val="000000"/>
+              <w14:srgbClr w14:val="227AB0"/>
             </w14:solidFill>
           </w14:textFill>
         </w:rPr>
+        <w:t xml:space="preserve"> |</w:t>
+      </w:r>
+      <w:r>
+        <w:rPr>
+          <w:rFonts w:ascii="Helvetica" w:hAnsi="Helvetica"/>
+          <w:rtl w:val="0"/>
+          <w:lang w:val="en-US"/>
+        </w:rPr>
+        <w:t xml:space="preserve"> </w:t>
+      </w:r>
+      <w:r>
+        <w:rPr>
+          <w:rFonts w:ascii="Helvetica" w:hAnsi="Helvetica"/>
+          <w:rtl w:val="0"/>
+          <w:lang w:val="en-US"/>
+        </w:rPr>
+        <w:t>React.js (architecture, performance)</w:t>
+      </w:r>
+      <w:r>
+        <w:rPr>
+          <w:rFonts w:ascii="Helvetica" w:hAnsi="Helvetica"/>
+          <w:rtl w:val="0"/>
+          <w:lang w:val="en-US"/>
+        </w:rPr>
         <w:t xml:space="preserve">, </w:t>
       </w:r>
       <w:r>
         <w:rPr>
-          <w:rStyle w:val="None"/>
-          <w:rFonts w:ascii="Helvetica" w:hAnsi="Helvetica"/>
-          <w:b w:val="0"/>
-          <w:bCs w:val="0"/>
-          <w:caps w:val="0"/>
-          <w:smallCaps w:val="0"/>
-          <w:outline w:val="0"/>
-          <w:color w:val="000000"/>
-          <w:rtl w:val="0"/>
-          <w:lang w:val="en-US"/>
-          <w14:textFill>
-            <w14:solidFill>
-              <w14:srgbClr w14:val="000000"/>
-            </w14:solidFill>
-          </w14:textFill>
+          <w:rFonts w:ascii="Helvetica" w:hAnsi="Helvetica"/>
+          <w:rtl w:val="0"/>
+          <w:lang w:val="en-US"/>
         </w:rPr>
         <w:t>Next.js (SSR, routing, API routes)</w:t>
       </w:r>
       <w:r>
         <w:rPr>
-          <w:rStyle w:val="None"/>
-          <w:rFonts w:ascii="Helvetica" w:hAnsi="Helvetica"/>
-          <w:b w:val="0"/>
-          <w:bCs w:val="0"/>
-          <w:caps w:val="0"/>
-          <w:smallCaps w:val="0"/>
-          <w:outline w:val="0"/>
-          <w:color w:val="000000"/>
-          <w:rtl w:val="0"/>
-          <w:lang w:val="en-US"/>
-          <w14:textFill>
-            <w14:solidFill>
-              <w14:srgbClr w14:val="000000"/>
-            </w14:solidFill>
-          </w14:textFill>
+          <w:rFonts w:ascii="Helvetica" w:hAnsi="Helvetica"/>
+          <w:rtl w:val="0"/>
+          <w:lang w:val="en-US"/>
         </w:rPr>
         <w:t xml:space="preserve">, </w:t>
       </w:r>
       <w:r>
         <w:rPr>
-          <w:rStyle w:val="None"/>
-          <w:rFonts w:ascii="Helvetica" w:hAnsi="Helvetica"/>
-          <w:b w:val="0"/>
-          <w:bCs w:val="0"/>
-          <w:caps w:val="0"/>
-          <w:smallCaps w:val="0"/>
-          <w:outline w:val="0"/>
-          <w:color w:val="000000"/>
-          <w:rtl w:val="0"/>
-          <w:lang w:val="en-US"/>
-          <w14:textFill>
-            <w14:solidFill>
-              <w14:srgbClr w14:val="000000"/>
-            </w14:solidFill>
-          </w14:textFill>
+          <w:rFonts w:ascii="Helvetica" w:hAnsi="Helvetica"/>
+          <w:rtl w:val="0"/>
+          <w:lang w:val="en-US"/>
         </w:rPr>
         <w:t>TypeScript</w:t>
       </w:r>
       <w:r>
         <w:rPr>
-          <w:rStyle w:val="None"/>
-          <w:rFonts w:ascii="Helvetica" w:hAnsi="Helvetica"/>
-          <w:b w:val="0"/>
-          <w:bCs w:val="0"/>
-          <w:caps w:val="0"/>
-          <w:smallCaps w:val="0"/>
-          <w:outline w:val="0"/>
-          <w:color w:val="000000"/>
-          <w:rtl w:val="0"/>
-          <w:lang w:val="en-US"/>
-          <w14:textFill>
-            <w14:solidFill>
-              <w14:srgbClr w14:val="000000"/>
-            </w14:solidFill>
-          </w14:textFill>
+          <w:rFonts w:ascii="Helvetica" w:hAnsi="Helvetica"/>
+          <w:rtl w:val="0"/>
+          <w:lang w:val="en-US"/>
         </w:rPr>
         <w:t xml:space="preserve">, </w:t>
       </w:r>
       <w:r>
         <w:rPr>
-          <w:rStyle w:val="None"/>
-          <w:rFonts w:ascii="Helvetica" w:hAnsi="Helvetica"/>
-          <w:b w:val="0"/>
-          <w:bCs w:val="0"/>
-          <w:caps w:val="0"/>
-          <w:smallCaps w:val="0"/>
-          <w:outline w:val="0"/>
-          <w:color w:val="000000"/>
+          <w:rFonts w:ascii="Helvetica" w:hAnsi="Helvetica"/>
           <w:rtl w:val="0"/>
           <w:lang w:val="pt-PT"/>
-          <w14:textFill>
-            <w14:solidFill>
-              <w14:srgbClr w14:val="000000"/>
-            </w14:solidFill>
-          </w14:textFill>
         </w:rPr>
         <w:t>React Query</w:t>
       </w:r>
       <w:r>
         <w:rPr>
-          <w:rStyle w:val="None"/>
-          <w:rFonts w:ascii="Helvetica" w:hAnsi="Helvetica"/>
-          <w:b w:val="0"/>
-          <w:bCs w:val="0"/>
-          <w:caps w:val="0"/>
-          <w:smallCaps w:val="0"/>
-          <w:outline w:val="0"/>
-          <w:color w:val="000000"/>
-          <w:rtl w:val="0"/>
-          <w:lang w:val="en-US"/>
-          <w14:textFill>
-            <w14:solidFill>
-              <w14:srgbClr w14:val="000000"/>
-            </w14:solidFill>
-          </w14:textFill>
+          <w:rFonts w:ascii="Helvetica" w:hAnsi="Helvetica"/>
+          <w:rtl w:val="0"/>
+          <w:lang w:val="en-US"/>
         </w:rPr>
         <w:t xml:space="preserve">, </w:t>
       </w:r>
       <w:r>
         <w:rPr>
-          <w:rStyle w:val="None"/>
-          <w:rFonts w:ascii="Helvetica" w:hAnsi="Helvetica"/>
-          <w:b w:val="0"/>
-          <w:bCs w:val="0"/>
-          <w:caps w:val="0"/>
-          <w:smallCaps w:val="0"/>
-          <w:outline w:val="0"/>
-          <w:color w:val="000000"/>
+          <w:rFonts w:ascii="Helvetica" w:hAnsi="Helvetica"/>
           <w:rtl w:val="0"/>
           <w:lang w:val="nl-NL"/>
-          <w14:textFill>
-            <w14:solidFill>
-              <w14:srgbClr w14:val="000000"/>
-            </w14:solidFill>
-          </w14:textFill>
         </w:rPr>
         <w:t>React Hook Form</w:t>
       </w:r>
       <w:r>
         <w:rPr>
-          <w:rStyle w:val="None"/>
-          <w:rFonts w:ascii="Helvetica" w:hAnsi="Helvetica"/>
-          <w:b w:val="0"/>
-          <w:bCs w:val="0"/>
-          <w:caps w:val="0"/>
-          <w:smallCaps w:val="0"/>
-          <w:outline w:val="0"/>
-          <w:color w:val="000000"/>
-          <w:rtl w:val="0"/>
-          <w:lang w:val="en-US"/>
-          <w14:textFill>
-            <w14:solidFill>
-              <w14:srgbClr w14:val="000000"/>
-            </w14:solidFill>
-          </w14:textFill>
+          <w:rFonts w:ascii="Helvetica" w:hAnsi="Helvetica"/>
+          <w:rtl w:val="0"/>
+          <w:lang w:val="en-US"/>
         </w:rPr>
         <w:t xml:space="preserve">, </w:t>
       </w:r>
       <w:r>
         <w:rPr>
-          <w:rStyle w:val="None"/>
-          <w:rFonts w:ascii="Helvetica" w:hAnsi="Helvetica"/>
-          <w:b w:val="0"/>
-          <w:bCs w:val="0"/>
-          <w:caps w:val="0"/>
-          <w:smallCaps w:val="0"/>
-          <w:outline w:val="0"/>
-          <w:color w:val="000000"/>
-          <w:rtl w:val="0"/>
-          <w:lang w:val="en-US"/>
-          <w14:textFill>
-            <w14:solidFill>
-              <w14:srgbClr w14:val="000000"/>
-            </w14:solidFill>
-          </w14:textFill>
+          <w:rFonts w:ascii="Helvetica" w:hAnsi="Helvetica"/>
+          <w:rtl w:val="0"/>
+          <w:lang w:val="en-US"/>
         </w:rPr>
         <w:t>Design systems &amp; component libraries</w:t>
       </w:r>
       <w:r>
         <w:rPr>
-          <w:rStyle w:val="None"/>
-          <w:rFonts w:ascii="Helvetica" w:hAnsi="Helvetica"/>
-          <w:b w:val="0"/>
-          <w:bCs w:val="0"/>
-          <w:caps w:val="0"/>
-          <w:smallCaps w:val="0"/>
-          <w:outline w:val="0"/>
-          <w:color w:val="000000"/>
-          <w:rtl w:val="0"/>
-          <w:lang w:val="en-US"/>
-          <w14:textFill>
-            <w14:solidFill>
-              <w14:srgbClr w14:val="000000"/>
-            </w14:solidFill>
-          </w14:textFill>
+          <w:rFonts w:ascii="Helvetica" w:hAnsi="Helvetica"/>
+          <w:rtl w:val="0"/>
+          <w:lang w:val="en-US"/>
         </w:rPr>
         <w:t xml:space="preserve">, </w:t>
       </w:r>
       <w:r>
         <w:rPr>
-          <w:rStyle w:val="None"/>
-          <w:rFonts w:ascii="Helvetica" w:hAnsi="Helvetica"/>
-          <w:b w:val="0"/>
-          <w:bCs w:val="0"/>
-          <w:caps w:val="0"/>
-          <w:smallCaps w:val="0"/>
-          <w:outline w:val="0"/>
-          <w:color w:val="000000"/>
+          <w:rFonts w:ascii="Helvetica" w:hAnsi="Helvetica"/>
           <w:rtl w:val="0"/>
           <w:lang w:val="de-DE"/>
-          <w14:textFill>
-            <w14:solidFill>
-              <w14:srgbClr w14:val="000000"/>
-            </w14:solidFill>
-          </w14:textFill>
         </w:rPr>
         <w:t>Tailwind CSS</w:t>
       </w:r>
       <w:r>
         <w:rPr>
-          <w:rStyle w:val="None"/>
-          <w:rFonts w:ascii="Helvetica" w:hAnsi="Helvetica"/>
-          <w:b w:val="0"/>
-          <w:bCs w:val="0"/>
-          <w:caps w:val="0"/>
-          <w:smallCaps w:val="0"/>
-          <w:outline w:val="0"/>
-          <w:color w:val="000000"/>
-          <w:rtl w:val="0"/>
-          <w:lang w:val="en-US"/>
-          <w14:textFill>
-            <w14:solidFill>
-              <w14:srgbClr w14:val="000000"/>
-            </w14:solidFill>
-          </w14:textFill>
+          <w:rFonts w:ascii="Helvetica" w:hAnsi="Helvetica"/>
+          <w:rtl w:val="0"/>
+          <w:lang w:val="en-US"/>
         </w:rPr>
         <w:t xml:space="preserve">, </w:t>
       </w:r>
       <w:r>
         <w:rPr>
-          <w:rStyle w:val="None"/>
-          <w:rFonts w:ascii="Helvetica" w:hAnsi="Helvetica"/>
-          <w:b w:val="0"/>
-          <w:bCs w:val="0"/>
-          <w:caps w:val="0"/>
-          <w:smallCaps w:val="0"/>
-          <w:outline w:val="0"/>
-          <w:color w:val="000000"/>
-          <w:rtl w:val="0"/>
-          <w:lang w:val="en-US"/>
-          <w14:textFill>
-            <w14:solidFill>
-              <w14:srgbClr w14:val="000000"/>
-            </w14:solidFill>
-          </w14:textFill>
+          <w:rFonts w:ascii="Helvetica" w:hAnsi="Helvetica"/>
+          <w:rtl w:val="0"/>
+          <w:lang w:val="en-US"/>
         </w:rPr>
         <w:t>Jest &amp; React Testing Library</w:t>
       </w:r>
       <w:r>
         <w:rPr>
-          <w:rStyle w:val="None"/>
-          <w:rFonts w:ascii="Helvetica" w:hAnsi="Helvetica"/>
-          <w:b w:val="0"/>
-          <w:bCs w:val="0"/>
-          <w:caps w:val="0"/>
-          <w:smallCaps w:val="0"/>
-          <w:outline w:val="0"/>
-          <w:color w:val="000000"/>
-          <w:rtl w:val="0"/>
-          <w:lang w:val="en-US"/>
-          <w14:textFill>
-            <w14:solidFill>
-              <w14:srgbClr w14:val="000000"/>
-            </w14:solidFill>
-          </w14:textFill>
+          <w:rFonts w:ascii="Helvetica" w:hAnsi="Helvetica"/>
+          <w:rtl w:val="0"/>
+          <w:lang w:val="en-US"/>
         </w:rPr>
         <w:t xml:space="preserve"> &amp; Vitest, </w:t>
       </w:r>
       <w:r>
         <w:rPr>
-          <w:rStyle w:val="None"/>
-          <w:rFonts w:ascii="Helvetica" w:hAnsi="Helvetica"/>
-          <w:b w:val="0"/>
-          <w:bCs w:val="0"/>
-          <w:caps w:val="0"/>
-          <w:smallCaps w:val="0"/>
-          <w:outline w:val="0"/>
-          <w:color w:val="000000"/>
-          <w:rtl w:val="0"/>
-          <w:lang w:val="en-US"/>
-          <w14:textFill>
-            <w14:solidFill>
-              <w14:srgbClr w14:val="000000"/>
-            </w14:solidFill>
-          </w14:textFill>
+          <w:rFonts w:ascii="Helvetica" w:hAnsi="Helvetica"/>
+          <w:rtl w:val="0"/>
+          <w:lang w:val="en-US"/>
         </w:rPr>
         <w:t>Technical documentation &amp; RFCs</w:t>
       </w:r>
       <w:r>
         <w:rPr>
-          <w:rStyle w:val="None"/>
-          <w:rFonts w:ascii="Helvetica" w:hAnsi="Helvetica"/>
-          <w:b w:val="0"/>
-          <w:bCs w:val="0"/>
-          <w:caps w:val="0"/>
-          <w:smallCaps w:val="0"/>
-          <w:outline w:val="0"/>
-          <w:color w:val="000000"/>
-          <w:rtl w:val="0"/>
-          <w:lang w:val="en-US"/>
-          <w14:textFill>
-            <w14:solidFill>
-              <w14:srgbClr w14:val="000000"/>
-            </w14:solidFill>
-          </w14:textFill>
+          <w:rFonts w:ascii="Helvetica" w:hAnsi="Helvetica"/>
+          <w:rtl w:val="0"/>
+          <w:lang w:val="en-US"/>
         </w:rPr>
         <w:t xml:space="preserve">, </w:t>
       </w:r>
       <w:r>
         <w:rPr>
-          <w:rStyle w:val="None"/>
-          <w:rFonts w:ascii="Helvetica" w:hAnsi="Helvetica"/>
-          <w:b w:val="0"/>
-          <w:bCs w:val="0"/>
-          <w:caps w:val="0"/>
-          <w:smallCaps w:val="0"/>
-          <w:outline w:val="0"/>
-          <w:color w:val="000000"/>
-          <w:rtl w:val="0"/>
-          <w:lang w:val="en-US"/>
-          <w14:textFill>
-            <w14:solidFill>
-              <w14:srgbClr w14:val="000000"/>
-            </w14:solidFill>
-          </w14:textFill>
+          <w:rFonts w:ascii="Helvetica" w:hAnsi="Helvetica"/>
+          <w:rtl w:val="0"/>
+          <w:lang w:val="en-US"/>
         </w:rPr>
         <w:t>Mentoring &amp; code reviews</w:t>
       </w:r>
       <w:r>
         <w:rPr>
-          <w:rStyle w:val="None"/>
-          <w:rFonts w:ascii="Helvetica" w:hAnsi="Helvetica"/>
-          <w:b w:val="0"/>
-          <w:bCs w:val="0"/>
-          <w:caps w:val="0"/>
-          <w:smallCaps w:val="0"/>
-          <w:outline w:val="0"/>
-          <w:color w:val="000000"/>
-          <w:rtl w:val="0"/>
-          <w:lang w:val="en-US"/>
-          <w14:textFill>
-            <w14:solidFill>
-              <w14:srgbClr w14:val="000000"/>
-            </w14:solidFill>
-          </w14:textFill>
+          <w:rFonts w:ascii="Helvetica" w:hAnsi="Helvetica"/>
+          <w:rtl w:val="0"/>
+          <w:lang w:val="en-US"/>
         </w:rPr>
         <w:t xml:space="preserve">, </w:t>
       </w:r>
       <w:r>
         <w:rPr>
-          <w:rStyle w:val="None"/>
-          <w:rFonts w:ascii="Helvetica" w:hAnsi="Helvetica"/>
-          <w:b w:val="0"/>
-          <w:bCs w:val="0"/>
-          <w:caps w:val="0"/>
-          <w:smallCaps w:val="0"/>
-          <w:outline w:val="0"/>
-          <w:color w:val="000000"/>
-          <w:rtl w:val="0"/>
-          <w:lang w:val="en-US"/>
-          <w14:textFill>
-            <w14:solidFill>
-              <w14:srgbClr w14:val="000000"/>
-            </w14:solidFill>
-          </w14:textFill>
+          <w:rFonts w:ascii="Helvetica" w:hAnsi="Helvetica"/>
+          <w:rtl w:val="0"/>
+          <w:lang w:val="en-US"/>
         </w:rPr>
         <w:t>Cross-functional collaboration</w:t>
       </w:r>
       <w:r>
         <w:rPr>
-          <w:rStyle w:val="None"/>
-          <w:rFonts w:ascii="Helvetica" w:hAnsi="Helvetica"/>
-          <w:b w:val="0"/>
-          <w:bCs w:val="0"/>
-          <w:caps w:val="0"/>
-          <w:smallCaps w:val="0"/>
-          <w:outline w:val="0"/>
-          <w:color w:val="000000"/>
-          <w:rtl w:val="0"/>
-          <w:lang w:val="en-US"/>
-          <w14:textFill>
-            <w14:solidFill>
-              <w14:srgbClr w14:val="000000"/>
-            </w14:solidFill>
-          </w14:textFill>
+          <w:rFonts w:ascii="Helvetica" w:hAnsi="Helvetica"/>
+          <w:rtl w:val="0"/>
+          <w:lang w:val="en-US"/>
         </w:rPr>
         <w:t xml:space="preserve">, </w:t>
       </w:r>
       <w:r>
         <w:rPr>
-          <w:rStyle w:val="None"/>
-          <w:rFonts w:ascii="Helvetica" w:hAnsi="Helvetica"/>
-          <w:b w:val="0"/>
-          <w:bCs w:val="0"/>
-          <w:caps w:val="0"/>
-          <w:smallCaps w:val="0"/>
-          <w:outline w:val="0"/>
-          <w:color w:val="000000"/>
-          <w:rtl w:val="0"/>
-          <w:lang w:val="en-US"/>
-          <w14:textFill>
-            <w14:solidFill>
-              <w14:srgbClr w14:val="000000"/>
-            </w14:solidFill>
-          </w14:textFill>
+          <w:rFonts w:ascii="Helvetica" w:hAnsi="Helvetica"/>
+          <w:rtl w:val="0"/>
+          <w:lang w:val="en-US"/>
         </w:rPr>
         <w:t>Frontend architecture &amp; scalability</w:t>
       </w:r>
       <w:r>
         <w:rPr>
-          <w:rStyle w:val="None"/>
-          <w:rFonts w:ascii="Helvetica" w:hAnsi="Helvetica"/>
-          <w:b w:val="0"/>
-          <w:bCs w:val="0"/>
-          <w:caps w:val="0"/>
-          <w:smallCaps w:val="0"/>
-          <w:outline w:val="0"/>
-          <w:color w:val="000000"/>
-          <w:rtl w:val="0"/>
-          <w:lang w:val="en-US"/>
-          <w14:textFill>
-            <w14:solidFill>
-              <w14:srgbClr w14:val="000000"/>
-            </w14:solidFill>
-          </w14:textFill>
+          <w:rFonts w:ascii="Helvetica" w:hAnsi="Helvetica"/>
+          <w:rtl w:val="0"/>
+          <w:lang w:val="en-US"/>
         </w:rPr>
         <w:t>.</w:t>
       </w:r>
     </w:p>
     <w:p>
       <w:pPr>
-        <w:pStyle w:val="Heading"/>
-        <w:tabs>
-          <w:tab w:val="left" w:pos="400"/>
-          <w:tab w:val="left" w:pos="800"/>
-          <w:tab w:val="left" w:pos="1200"/>
-          <w:tab w:val="left" w:pos="1600"/>
-          <w:tab w:val="left" w:pos="2000"/>
-          <w:tab w:val="left" w:pos="2400"/>
-          <w:tab w:val="left" w:pos="2800"/>
-          <w:tab w:val="left" w:pos="3200"/>
-          <w:tab w:val="left" w:pos="3600"/>
-          <w:tab w:val="left" w:pos="4000"/>
-          <w:tab w:val="left" w:pos="4400"/>
-          <w:tab w:val="left" w:pos="4800"/>
-          <w:tab w:val="left" w:pos="5200"/>
-          <w:tab w:val="left" w:pos="5600"/>
-          <w:tab w:val="left" w:pos="6000"/>
-          <w:tab w:val="left" w:pos="6400"/>
-          <w:tab w:val="left" w:pos="6800"/>
-          <w:tab w:val="left" w:pos="7200"/>
-          <w:tab w:val="left" w:pos="7600"/>
-          <w:tab w:val="left" w:pos="8000"/>
-          <w:tab w:val="left" w:pos="8400"/>
-          <w:tab w:val="left" w:pos="8800"/>
-        </w:tabs>
+        <w:pStyle w:val="Body"/>
       </w:pPr>
       <w:r>
         <w:rPr>
-          <w:rFonts w:ascii="Helvetica" w:hAnsi="Helvetica"/>
-          <w:rtl w:val="0"/>
-          <w:lang w:val="en-US"/>
-        </w:rPr>
-        <w:t>Certificates</w:t>
-      </w:r>
-      <w:r>
-        <w:rPr>
           <w:rStyle w:val="None"/>
           <w:rFonts w:ascii="Helvetica" w:hAnsi="Helvetica"/>
-          <w:caps w:val="0"/>
-          <w:smallCaps w:val="0"/>
-          <w:rtl w:val="0"/>
-          <w:lang w:val="en-US"/>
-        </w:rPr>
-        <w:t xml:space="preserve"> | </w:t>
-      </w:r>
-      <w:r>
-        <w:rPr>
-          <w:rStyle w:val="None"/>
-          <w:rFonts w:ascii="Helvetica" w:hAnsi="Helvetica"/>
-          <w:b w:val="0"/>
-          <w:bCs w:val="0"/>
-          <w:caps w:val="0"/>
-          <w:smallCaps w:val="0"/>
+          <w:b w:val="1"/>
+          <w:bCs w:val="1"/>
+          <w:caps w:val="1"/>
           <w:outline w:val="0"/>
-          <w:color w:val="000000"/>
+          <w:color w:val="227ab0"/>
           <w:rtl w:val="0"/>
           <w:lang w:val="en-US"/>
           <w14:textFill>
             <w14:solidFill>
-              <w14:srgbClr w14:val="000000"/>
+              <w14:srgbClr w14:val="227AB0"/>
             </w14:solidFill>
           </w14:textFill>
         </w:rPr>
-        <w:t>I h</w:t>
-      </w:r>
-      <w:r>
-        <w:rPr>
-          <w:rStyle w:val="None"/>
-          <w:rFonts w:ascii="Helvetica" w:hAnsi="Helvetica"/>
-          <w:b w:val="0"/>
-          <w:bCs w:val="0"/>
-          <w:caps w:val="0"/>
-          <w:smallCaps w:val="0"/>
-          <w:outline w:val="0"/>
-          <w:color w:val="000000"/>
-          <w:rtl w:val="0"/>
-          <w:lang w:val="en-US"/>
-          <w14:textFill>
-            <w14:solidFill>
-              <w14:srgbClr w14:val="000000"/>
-            </w14:solidFill>
-          </w14:textFill>
+        <w:t>Certificates |</w:t>
+      </w:r>
+      <w:r>
+        <w:rPr>
+          <w:rFonts w:ascii="Helvetica" w:hAnsi="Helvetica"/>
+          <w:rtl w:val="0"/>
+          <w:lang w:val="en-US"/>
+        </w:rPr>
+        <w:t xml:space="preserve"> I h</w:t>
+      </w:r>
+      <w:r>
+        <w:rPr>
+          <w:rFonts w:ascii="Helvetica" w:hAnsi="Helvetica"/>
+          <w:rtl w:val="0"/>
+          <w:lang w:val="en-US"/>
         </w:rPr>
         <w:t>old 20+ certifications in modern frontend tech, teamwork, and professional effectiveness, reflecting a strong commitment to growth.</w:t>
       </w:r>
@@ -2059,10 +1583,6 @@
     <w:basedOn w:val="None"/>
     <w:next w:val="Hyperlink.0"/>
     <w:rPr>
-      <w:b w:val="0"/>
-      <w:bCs w:val="0"/>
-      <w:caps w:val="0"/>
-      <w:smallCaps w:val="0"/>
       <w:outline w:val="0"/>
       <w:color w:val="1155cc"/>
       <w14:textFill>

</xml_diff>